<commit_message>
201801172244 update "文化部职能" and add a pre relsease markdown
</commit_message>
<xml_diff>
--- a/文化部活动职能表.docx
+++ b/文化部活动职能表.docx
@@ -110,6 +110,29 @@
         </w:rPr>
         <w:t>统一过目。</w:t>
       </w:r>
+      <w:r>
+        <w:rPr>
+          <w:rFonts w:eastAsia="Arial Unicode MS"/>
+          <w:u w:val="single"/>
+        </w:rPr>
+        <w:t>由</w:t>
+      </w:r>
+      <w:r>
+        <w:rPr>
+          <w:rFonts w:eastAsia="Arial Unicode MS"/>
+          <w:u w:val="single"/>
+        </w:rPr>
+        <w:t>社长带领社员</w:t>
+      </w:r>
+      <w:bookmarkStart w:id="0" w:name="_GoBack"/>
+      <w:bookmarkEnd w:id="0"/>
+      <w:r>
+        <w:rPr>
+          <w:rFonts w:eastAsia="Arial Unicode MS"/>
+          <w:u w:val="single"/>
+        </w:rPr>
+        <w:t>定期参加讨论大型活动及其细则。</w:t>
+      </w:r>
     </w:p>
     <w:p>
       <w:pPr>
@@ -186,13 +209,7 @@
         <w:rPr>
           <w:rFonts w:eastAsia="Arial Unicode MS"/>
         </w:rPr>
-        <w:t>处长规定或审核</w:t>
-      </w:r>
-      <w:r>
-        <w:rPr>
-          <w:rFonts w:eastAsia="Arial Unicode MS"/>
-        </w:rPr>
-        <w:t>。确立事宜后，处长提前一周通知人员沙龙时间</w:t>
+        <w:t>处长规定或审核。确立事宜后，处长提前一周通知人员沙龙时间</w:t>
       </w:r>
       <w:r>
         <w:rPr>
@@ -204,13 +221,7 @@
         <w:rPr>
           <w:rFonts w:eastAsia="Arial Unicode MS"/>
         </w:rPr>
-        <w:t>题目和地点</w:t>
-      </w:r>
-      <w:r>
-        <w:rPr>
-          <w:rFonts w:eastAsia="Arial Unicode MS"/>
-        </w:rPr>
-        <w:t>。人数在</w:t>
+        <w:t>题目和地点。人数在</w:t>
       </w:r>
       <w:r>
         <w:rPr>
@@ -246,13 +257,7 @@
         <w:rPr>
           <w:rFonts w:eastAsia="Arial Unicode MS"/>
         </w:rPr>
-        <w:t>带纸质材料，电脑等</w:t>
-      </w:r>
-      <w:r>
-        <w:rPr>
-          <w:rFonts w:eastAsia="Arial Unicode MS"/>
-        </w:rPr>
-        <w:t>。</w:t>
+        <w:t>带纸质材料，电脑等。</w:t>
       </w:r>
       <w:r>
         <w:rPr>
@@ -418,14 +423,14 @@
         <w:rPr>
           <w:rFonts w:eastAsia="Arial Unicode MS"/>
         </w:rPr>
-        <w:t>控讨论</w:t>
+        <w:t>控讨</w:t>
       </w:r>
       <w:proofErr w:type="gramEnd"/>
       <w:r>
         <w:rPr>
           <w:rFonts w:eastAsia="Arial Unicode MS"/>
         </w:rPr>
-        <w:t>的大题进展方向，维持讨论方向在规定范围内。</w:t>
+        <w:t>论的大题进展方向，维持讨论方向在规定范围内。</w:t>
       </w:r>
       <w:r>
         <w:rPr>
@@ -510,13 +515,7 @@
         <w:rPr>
           <w:rFonts w:eastAsia="Arial Unicode MS"/>
         </w:rPr>
-        <w:t>东方同人音像赏析活</w:t>
-      </w:r>
-      <w:r>
-        <w:rPr>
-          <w:rFonts w:eastAsia="Arial Unicode MS"/>
-        </w:rPr>
-        <w:t>动</w:t>
+        <w:t>东方同人音像赏析活动</w:t>
       </w:r>
       <w:r>
         <w:rPr>
@@ -821,13 +820,7 @@
         <w:rPr>
           <w:rFonts w:eastAsia="Arial Unicode MS"/>
         </w:rPr>
-        <w:t>提供便捷的途径；也</w:t>
-      </w:r>
-      <w:r>
-        <w:rPr>
-          <w:rFonts w:eastAsia="Arial Unicode MS"/>
-        </w:rPr>
-        <w:t>为新人快速入门学习音像制作提供捷径。</w:t>
+        <w:t>提供便捷的途径；也为新人快速入门学习音像制作提供捷径。</w:t>
       </w:r>
     </w:p>
     <w:p>
@@ -994,6 +987,7 @@
         <w:rPr>
           <w:rFonts w:eastAsia="Arial Unicode MS"/>
         </w:rPr>
+        <w:lastRenderedPageBreak/>
         <w:t>主要方向：正</w:t>
       </w:r>
       <w:proofErr w:type="gramStart"/>
@@ -1008,13 +1002,7 @@
         <w:rPr>
           <w:rFonts w:eastAsia="Arial Unicode MS"/>
         </w:rPr>
-        <w:t>并解说，小数点作（可一起）试玩以及经验讨论，格斗作互相比试并指导攻略或展示性高手对决，优秀同人作品推荐试玩，</w:t>
-      </w:r>
-      <w:r>
-        <w:rPr>
-          <w:rFonts w:eastAsia="Arial Unicode MS"/>
-        </w:rPr>
-        <w:t>实体游戏推荐试玩。</w:t>
+        <w:t>并解说，小数点作（可一起）试玩以及经验讨论，格斗作互相比试并指导攻略或展示性高手对决，优秀同人作品推荐试玩，实体游戏推荐试玩。</w:t>
       </w:r>
     </w:p>
     <w:p>
@@ -1057,13 +1045,7 @@
         <w:rPr>
           <w:rFonts w:eastAsia="Arial Unicode MS"/>
         </w:rPr>
-        <w:t>技术层面</w:t>
-      </w:r>
-      <w:r>
-        <w:rPr>
-          <w:rFonts w:eastAsia="Arial Unicode MS"/>
-        </w:rPr>
-        <w:t>由熟悉计算机与软件的同学</w:t>
+        <w:t>技术层面由熟悉计算机与软件的同学</w:t>
       </w:r>
       <w:r>
         <w:rPr>
@@ -1155,8 +1137,6 @@
         </w:rPr>
         <w:t>及组织部</w:t>
       </w:r>
-      <w:bookmarkStart w:id="0" w:name="_GoBack"/>
-      <w:bookmarkEnd w:id="0"/>
       <w:r>
         <w:rPr>
           <w:rFonts w:eastAsia="Arial Unicode MS"/>

</xml_diff>